<commit_message>
added new assignments for 2.3
</commit_message>
<xml_diff>
--- a/module-2/Vasquez-Assignment2_2.docx
+++ b/module-2/Vasquez-Assignment2_2.docx
@@ -4,11 +4,16 @@
   <w:body>
     <w:p>
       <w:r>
+        <w:t>Kristina Vasquez Assignment 2.2</w:t>
+      </w:r>
+    </w:p>
+    <w:p>
+      <w:r>
         <w:rPr>
           <w:noProof/>
         </w:rPr>
         <w:drawing>
-          <wp:inline distT="0" distB="0" distL="0" distR="0" wp14:anchorId="19B8A63F" wp14:editId="5BCE7F79">
+          <wp:inline distT="0" distB="0" distL="0" distR="0" wp14:anchorId="7D4605DB" wp14:editId="025B9B32">
             <wp:extent cx="5095875" cy="3629025"/>
             <wp:effectExtent l="0" t="0" r="9525" b="9525"/>
             <wp:docPr id="530504288" name="Picture 1" descr="A diagram of a book author&#10;&#10;Description automatically generated"/>

</xml_diff>